<commit_message>
Se ha terminado de diseniar el sistema de venta de boletos, incluyendo el diagrama modular, el de casos de usos y el diagrama relacional al igual que su implementacion en sql
</commit_message>
<xml_diff>
--- a/practice.docx
+++ b/practice.docx
@@ -85,7 +85,7 @@
                                   <w:tblLook w:val="04A0" w:firstRow="1" w:lastRow="0" w:firstColumn="1" w:lastColumn="0" w:noHBand="0" w:noVBand="1"/>
                                 </w:tblPr>
                                 <w:tblGrid>
-                                  <w:gridCol w:w="5550"/>
+                                  <w:gridCol w:w="5370"/>
                                   <w:gridCol w:w="2303"/>
                                 </w:tblGrid>
                                 <w:tr>
@@ -106,10 +106,10 @@
                                           <w:noProof/>
                                         </w:rPr>
                                         <w:drawing>
-                                          <wp:inline distT="0" distB="0" distL="0" distR="0" wp14:anchorId="7924C9E3" wp14:editId="1361F36B">
-                                            <wp:extent cx="3065006" cy="3831336"/>
-                                            <wp:effectExtent l="0" t="0" r="2540" b="0"/>
-                                            <wp:docPr id="139" name="Picture 139" descr="A picture of a winding road and trees" title="Road"/>
+                                          <wp:inline distT="0" distB="0" distL="0" distR="0" wp14:anchorId="7924C9E3" wp14:editId="0EC00298">
+                                            <wp:extent cx="2945871" cy="3831336"/>
+                                            <wp:effectExtent l="0" t="0" r="6985" b="0"/>
+                                            <wp:docPr id="139" name="Picture 139"/>
                                             <wp:cNvGraphicFramePr>
                                               <a:graphicFrameLocks xmlns:a="http://schemas.openxmlformats.org/drawingml/2006/main" noChangeAspect="1"/>
                                             </wp:cNvGraphicFramePr>
@@ -121,7 +121,7 @@
                                                     <pic:cNvPicPr/>
                                                   </pic:nvPicPr>
                                                   <pic:blipFill>
-                                                    <a:blip r:embed="rId8" cstate="print">
+                                                    <a:blip r:embed="rId9">
                                                       <a:extLst>
                                                         <a:ext uri="{28A0092B-C50C-407E-A947-70E740481C1C}">
                                                           <a14:useLocalDpi xmlns:a14="http://schemas.microsoft.com/office/drawing/2010/main" val="0"/>
@@ -135,7 +135,7 @@
                                                   <pic:spPr>
                                                     <a:xfrm>
                                                       <a:off x="0" y="0"/>
-                                                      <a:ext cx="3065006" cy="3831336"/>
+                                                      <a:ext cx="2945871" cy="3831336"/>
                                                     </a:xfrm>
                                                     <a:prstGeom prst="rect">
                                                       <a:avLst/>
@@ -232,16 +232,7 @@
                                               <w:szCs w:val="24"/>
                                               <w:lang w:val="es-MX"/>
                                             </w:rPr>
-                                            <w:t>ara un cin</w:t>
-                                          </w:r>
-                                          <w:r>
-                                            <w:rPr>
-                                              <w:color w:val="000000" w:themeColor="text1"/>
-                                              <w:sz w:val="24"/>
-                                              <w:szCs w:val="24"/>
-                                              <w:lang w:val="es-MX"/>
-                                            </w:rPr>
-                                            <w:t>e</w:t>
+                                            <w:t>ara un cine</w:t>
                                           </w:r>
                                         </w:p>
                                       </w:sdtContent>
@@ -307,35 +298,7 @@
                                               <w:color w:val="000000" w:themeColor="text1"/>
                                               <w:lang w:val="es-MX"/>
                                             </w:rPr>
-                                            <w:t xml:space="preserve">urante el transcurso de esta práctica se </w:t>
-                                          </w:r>
-                                          <w:r>
-                                            <w:rPr>
-                                              <w:color w:val="000000" w:themeColor="text1"/>
-                                              <w:lang w:val="es-MX"/>
-                                            </w:rPr>
-                                            <w:t>aplicarán</w:t>
-                                          </w:r>
-                                          <w:r>
-                                            <w:rPr>
-                                              <w:color w:val="000000" w:themeColor="text1"/>
-                                              <w:lang w:val="es-MX"/>
-                                            </w:rPr>
-                                            <w:t xml:space="preserve"> conocimientos de bases de datos relacionales, su aplicación con el lenguaje SQL y finalmente la aplicación de </w:t>
-                                          </w:r>
-                                          <w:r>
-                                            <w:rPr>
-                                              <w:color w:val="000000" w:themeColor="text1"/>
-                                              <w:lang w:val="es-MX"/>
-                                            </w:rPr>
-                                            <w:t>esta</w:t>
-                                          </w:r>
-                                          <w:r>
-                                            <w:rPr>
-                                              <w:color w:val="000000" w:themeColor="text1"/>
-                                              <w:lang w:val="es-MX"/>
-                                            </w:rPr>
-                                            <w:t xml:space="preserve"> en un sistema de generación de boletos para salas de cine utilizando el modelo MVC en el lenguaje Python</w:t>
+                                            <w:t>urante el transcurso de esta práctica se aplicarán conocimientos de bases de datos relacionales, su aplicación con el lenguaje SQL y finalmente la aplicación de esta en un sistema de generación de boletos para salas de cine utilizando el modelo MVC en el lenguaje Python</w:t>
                                           </w:r>
                                         </w:p>
                                       </w:sdtContent>
@@ -480,7 +443,7 @@
                             <w:tblLook w:val="04A0" w:firstRow="1" w:lastRow="0" w:firstColumn="1" w:lastColumn="0" w:noHBand="0" w:noVBand="1"/>
                           </w:tblPr>
                           <w:tblGrid>
-                            <w:gridCol w:w="5550"/>
+                            <w:gridCol w:w="5370"/>
                             <w:gridCol w:w="2303"/>
                           </w:tblGrid>
                           <w:tr>
@@ -501,10 +464,10 @@
                                     <w:noProof/>
                                   </w:rPr>
                                   <w:drawing>
-                                    <wp:inline distT="0" distB="0" distL="0" distR="0" wp14:anchorId="7924C9E3" wp14:editId="1361F36B">
-                                      <wp:extent cx="3065006" cy="3831336"/>
-                                      <wp:effectExtent l="0" t="0" r="2540" b="0"/>
-                                      <wp:docPr id="139" name="Picture 139" descr="A picture of a winding road and trees" title="Road"/>
+                                    <wp:inline distT="0" distB="0" distL="0" distR="0" wp14:anchorId="7924C9E3" wp14:editId="0EC00298">
+                                      <wp:extent cx="2945871" cy="3831336"/>
+                                      <wp:effectExtent l="0" t="0" r="6985" b="0"/>
+                                      <wp:docPr id="139" name="Picture 139"/>
                                       <wp:cNvGraphicFramePr>
                                         <a:graphicFrameLocks xmlns:a="http://schemas.openxmlformats.org/drawingml/2006/main" noChangeAspect="1"/>
                                       </wp:cNvGraphicFramePr>
@@ -516,7 +479,7 @@
                                               <pic:cNvPicPr/>
                                             </pic:nvPicPr>
                                             <pic:blipFill>
-                                              <a:blip r:embed="rId8" cstate="print">
+                                              <a:blip r:embed="rId9">
                                                 <a:extLst>
                                                   <a:ext uri="{28A0092B-C50C-407E-A947-70E740481C1C}">
                                                     <a14:useLocalDpi xmlns:a14="http://schemas.microsoft.com/office/drawing/2010/main" val="0"/>
@@ -530,7 +493,7 @@
                                             <pic:spPr>
                                               <a:xfrm>
                                                 <a:off x="0" y="0"/>
-                                                <a:ext cx="3065006" cy="3831336"/>
+                                                <a:ext cx="2945871" cy="3831336"/>
                                               </a:xfrm>
                                               <a:prstGeom prst="rect">
                                                 <a:avLst/>
@@ -627,16 +590,7 @@
                                         <w:szCs w:val="24"/>
                                         <w:lang w:val="es-MX"/>
                                       </w:rPr>
-                                      <w:t>ara un cin</w:t>
-                                    </w:r>
-                                    <w:r>
-                                      <w:rPr>
-                                        <w:color w:val="000000" w:themeColor="text1"/>
-                                        <w:sz w:val="24"/>
-                                        <w:szCs w:val="24"/>
-                                        <w:lang w:val="es-MX"/>
-                                      </w:rPr>
-                                      <w:t>e</w:t>
+                                      <w:t>ara un cine</w:t>
                                     </w:r>
                                   </w:p>
                                 </w:sdtContent>
@@ -702,35 +656,7 @@
                                         <w:color w:val="000000" w:themeColor="text1"/>
                                         <w:lang w:val="es-MX"/>
                                       </w:rPr>
-                                      <w:t xml:space="preserve">urante el transcurso de esta práctica se </w:t>
-                                    </w:r>
-                                    <w:r>
-                                      <w:rPr>
-                                        <w:color w:val="000000" w:themeColor="text1"/>
-                                        <w:lang w:val="es-MX"/>
-                                      </w:rPr>
-                                      <w:t>aplicarán</w:t>
-                                    </w:r>
-                                    <w:r>
-                                      <w:rPr>
-                                        <w:color w:val="000000" w:themeColor="text1"/>
-                                        <w:lang w:val="es-MX"/>
-                                      </w:rPr>
-                                      <w:t xml:space="preserve"> conocimientos de bases de datos relacionales, su aplicación con el lenguaje SQL y finalmente la aplicación de </w:t>
-                                    </w:r>
-                                    <w:r>
-                                      <w:rPr>
-                                        <w:color w:val="000000" w:themeColor="text1"/>
-                                        <w:lang w:val="es-MX"/>
-                                      </w:rPr>
-                                      <w:t>esta</w:t>
-                                    </w:r>
-                                    <w:r>
-                                      <w:rPr>
-                                        <w:color w:val="000000" w:themeColor="text1"/>
-                                        <w:lang w:val="es-MX"/>
-                                      </w:rPr>
-                                      <w:t xml:space="preserve"> en un sistema de generación de boletos para salas de cine utilizando el modelo MVC en el lenguaje Python</w:t>
+                                      <w:t>urante el transcurso de esta práctica se aplicarán conocimientos de bases de datos relacionales, su aplicación con el lenguaje SQL y finalmente la aplicación de esta en un sistema de generación de boletos para salas de cine utilizando el modelo MVC en el lenguaje Python</w:t>
                                     </w:r>
                                   </w:p>
                                 </w:sdtContent>
@@ -916,7 +842,7 @@
             </w:rPr>
             <w:fldChar w:fldCharType="separate"/>
           </w:r>
-          <w:hyperlink w:anchor="_Toc41303046" w:history="1">
+          <w:hyperlink w:anchor="_Toc41307983" w:history="1">
             <w:r>
               <w:rPr>
                 <w:rStyle w:val="Hyperlink"/>
@@ -944,7 +870,7 @@
                 <w:noProof/>
                 <w:webHidden/>
               </w:rPr>
-              <w:instrText xml:space="preserve"> PAGEREF _Toc41303046 \h </w:instrText>
+              <w:instrText xml:space="preserve"> PAGEREF _Toc41307983 \h </w:instrText>
             </w:r>
             <w:r>
               <w:rPr>
@@ -986,7 +912,7 @@
               <w:noProof/>
             </w:rPr>
           </w:pPr>
-          <w:hyperlink w:anchor="_Toc41303047" w:history="1">
+          <w:hyperlink w:anchor="_Toc41307984" w:history="1">
             <w:r>
               <w:rPr>
                 <w:rStyle w:val="Hyperlink"/>
@@ -1014,7 +940,7 @@
                 <w:noProof/>
                 <w:webHidden/>
               </w:rPr>
-              <w:instrText xml:space="preserve"> PAGEREF _Toc41303047 \h </w:instrText>
+              <w:instrText xml:space="preserve"> PAGEREF _Toc41307984 \h </w:instrText>
             </w:r>
             <w:r>
               <w:rPr>
@@ -1052,17 +978,18 @@
               <w:tab w:val="right" w:leader="dot" w:pos="9350"/>
             </w:tabs>
             <w:rPr>
+              <w:rFonts w:eastAsiaTheme="minorEastAsia"/>
               <w:noProof/>
             </w:rPr>
           </w:pPr>
-          <w:hyperlink w:anchor="_Toc41303048" w:history="1">
+          <w:hyperlink w:anchor="_Toc41307985" w:history="1">
             <w:r>
               <w:rPr>
                 <w:rStyle w:val="Hyperlink"/>
                 <w:noProof/>
                 <w:lang w:val="es-MX"/>
               </w:rPr>
-              <w:t>Descripción de comprar boleto</w:t>
+              <w:t>Descripción de “Comprar boleto”</w:t>
             </w:r>
             <w:r>
               <w:rPr>
@@ -1083,7 +1010,7 @@
                 <w:noProof/>
                 <w:webHidden/>
               </w:rPr>
-              <w:instrText xml:space="preserve"> PAGEREF _Toc41303048 \h </w:instrText>
+              <w:instrText xml:space="preserve"> PAGEREF _Toc41307985 \h </w:instrText>
             </w:r>
             <w:r>
               <w:rPr>
@@ -1125,7 +1052,7 @@
               <w:noProof/>
             </w:rPr>
           </w:pPr>
-          <w:hyperlink w:anchor="_Toc41303049" w:history="1">
+          <w:hyperlink w:anchor="_Toc41307986" w:history="1">
             <w:r>
               <w:rPr>
                 <w:rStyle w:val="Hyperlink"/>
@@ -1153,7 +1080,7 @@
                 <w:noProof/>
                 <w:webHidden/>
               </w:rPr>
-              <w:instrText xml:space="preserve"> PAGEREF _Toc41303049 \h </w:instrText>
+              <w:instrText xml:space="preserve"> PAGEREF _Toc41307986 \h </w:instrText>
             </w:r>
             <w:r>
               <w:rPr>
@@ -1173,7 +1100,7 @@
                 <w:noProof/>
                 <w:webHidden/>
               </w:rPr>
-              <w:t>2</w:t>
+              <w:t>3</w:t>
             </w:r>
             <w:r>
               <w:rPr>
@@ -1206,15 +1133,10 @@
       <w:pPr>
         <w:pStyle w:val="Heading1"/>
         <w:rPr>
-          <w:rFonts w:asciiTheme="minorHAnsi" w:eastAsiaTheme="minorHAnsi" w:hAnsiTheme="minorHAnsi" w:cstheme="minorBidi"/>
-          <w:bCs w:val="0"/>
-          <w:kern w:val="0"/>
-          <w:sz w:val="22"/>
-          <w:szCs w:val="22"/>
-          <w:lang w:val="es-MX"/>
-        </w:rPr>
-      </w:pPr>
-      <w:bookmarkStart w:id="0" w:name="_Toc41303046"/>
+          <w:lang w:val="es-MX"/>
+        </w:rPr>
+      </w:pPr>
+      <w:bookmarkStart w:id="0" w:name="_Toc41307983"/>
       <w:r>
         <w:rPr>
           <w:lang w:val="es-MX"/>
@@ -1231,20 +1153,37 @@
       </w:pPr>
       <w:r>
         <w:rPr>
+          <w:lang w:val="es-MX"/>
+        </w:rPr>
+        <w:t>Se tiene pensado tomar como base las partes del sistema de biblioteca de películas que solo incluya las operaciones de películas y sus tablas derivadas, el administrador es una tabla aislada puesto que su información no se encuentra relacionada con ninguno de los otros módulos. En cuanto al usuario, su información solo se encuentra relacionada con el modulo de boletos puesto que cada boleto se relaciona con el usuario que lo compro</w:t>
+      </w:r>
+      <w:r>
+        <w:rPr>
+          <w:lang w:val="es-MX"/>
+        </w:rPr>
+        <w:t>. Las salas son el módulo principal que une los demás módulos de asientos y horarios al igual que el subsistema películas para generar los boletos.</w:t>
+      </w:r>
+    </w:p>
+    <w:p>
+      <w:pPr>
+        <w:rPr>
+          <w:lang w:val="es-MX"/>
+        </w:rPr>
+      </w:pPr>
+      <w:r>
+        <w:rPr>
+          <w:lang w:val="es-MX"/>
+        </w:rPr>
+        <w:br w:type="textWrapping" w:clear="all"/>
+      </w:r>
+      <w:r>
+        <w:rPr>
           <w:noProof/>
         </w:rPr>
         <w:drawing>
-          <wp:anchor distT="0" distB="0" distL="114300" distR="114300" simplePos="0" relativeHeight="251660288" behindDoc="0" locked="0" layoutInCell="1" allowOverlap="1" wp14:anchorId="43D20186" wp14:editId="3995354B">
-            <wp:simplePos x="914400" y="2876550"/>
-            <wp:positionH relativeFrom="column">
-              <wp:align>left</wp:align>
-            </wp:positionH>
-            <wp:positionV relativeFrom="paragraph">
-              <wp:align>top</wp:align>
-            </wp:positionV>
-            <wp:extent cx="5943600" cy="4373880"/>
-            <wp:effectExtent l="0" t="0" r="0" b="7620"/>
-            <wp:wrapSquare wrapText="bothSides"/>
+          <wp:inline distT="0" distB="0" distL="0" distR="0" wp14:anchorId="4590DBBE" wp14:editId="487B5B2F">
+            <wp:extent cx="5943600" cy="4371975"/>
+            <wp:effectExtent l="0" t="0" r="0" b="9525"/>
             <wp:docPr id="1" name="Picture 1"/>
             <wp:cNvGraphicFramePr>
               <a:graphicFrameLocks xmlns:a="http://schemas.openxmlformats.org/drawingml/2006/main" noChangeAspect="1"/>
@@ -1259,14 +1198,13 @@
                     </pic:cNvPicPr>
                   </pic:nvPicPr>
                   <pic:blipFill>
-                    <a:blip r:embed="rId9">
+                    <a:blip r:embed="rId10">
                       <a:extLst>
                         <a:ext uri="{28A0092B-C50C-407E-A947-70E740481C1C}">
                           <a14:useLocalDpi xmlns:a14="http://schemas.microsoft.com/office/drawing/2010/main" val="0"/>
                         </a:ext>
                       </a:extLst>
                     </a:blip>
-                    <a:srcRect/>
                     <a:stretch>
                       <a:fillRect/>
                     </a:stretch>
@@ -1274,7 +1212,7 @@
                   <pic:spPr bwMode="auto">
                     <a:xfrm>
                       <a:off x="0" y="0"/>
-                      <a:ext cx="5943600" cy="4373880"/>
+                      <a:ext cx="5943600" cy="4371975"/>
                     </a:xfrm>
                     <a:prstGeom prst="rect">
                       <a:avLst/>
@@ -1287,14 +1225,8 @@
                 </pic:pic>
               </a:graphicData>
             </a:graphic>
-          </wp:anchor>
+          </wp:inline>
         </w:drawing>
-      </w:r>
-      <w:r>
-        <w:rPr>
-          <w:lang w:val="es-MX"/>
-        </w:rPr>
-        <w:br w:type="textWrapping" w:clear="all"/>
       </w:r>
     </w:p>
     <w:p>
@@ -1304,7 +1236,7 @@
           <w:lang w:val="es-MX"/>
         </w:rPr>
       </w:pPr>
-      <w:bookmarkStart w:id="1" w:name="_Toc41303047"/>
+      <w:bookmarkStart w:id="1" w:name="_Toc41307984"/>
       <w:r>
         <w:rPr>
           <w:lang w:val="es-MX"/>
@@ -1322,13 +1254,38 @@
       </w:pPr>
       <w:r>
         <w:rPr>
+          <w:lang w:val="es-MX"/>
+        </w:rPr>
+        <w:t>Las únicas acciones que el usuario y el administrador tienen en común son las de iniciar sesión y cerrar sesión. El usuario</w:t>
+      </w:r>
+      <w:r>
+        <w:rPr>
+          <w:lang w:val="es-MX"/>
+        </w:rPr>
+        <w:t xml:space="preserve"> puede realizar las actividades de consultar horarios, crear o modificar su perfil y comprar boletos mientras que el administrador puede realizar operaciones CRUD con las tablas “Salas”, “Películas”, “Asientos”, “Horarios” y “Administradores”. Este diagrama contemplo solo las operaciones indispensables que necesitan ambos usuarios para cumplir con su objetivo</w:t>
+      </w:r>
+      <w:r>
+        <w:rPr>
+          <w:lang w:val="es-MX"/>
+        </w:rPr>
+        <w:t>.</w:t>
+      </w:r>
+    </w:p>
+    <w:p>
+      <w:pPr>
+        <w:rPr>
+          <w:lang w:val="es-MX"/>
+        </w:rPr>
+      </w:pPr>
+      <w:r>
+        <w:rPr>
           <w:noProof/>
         </w:rPr>
         <w:drawing>
-          <wp:inline distT="0" distB="0" distL="0" distR="0" wp14:anchorId="156F4AB3" wp14:editId="19888B70">
+          <wp:inline distT="0" distB="0" distL="0" distR="0" wp14:anchorId="43B69617" wp14:editId="179D76B1">
             <wp:extent cx="5943600" cy="4025265"/>
             <wp:effectExtent l="0" t="0" r="0" b="0"/>
-            <wp:docPr id="2" name="Picture 2"/>
+            <wp:docPr id="3" name="Picture 3"/>
             <wp:cNvGraphicFramePr>
               <a:graphicFrameLocks xmlns:a="http://schemas.openxmlformats.org/drawingml/2006/main" noChangeAspect="1"/>
             </wp:cNvGraphicFramePr>
@@ -1336,13 +1293,13 @@
               <a:graphicData uri="http://schemas.openxmlformats.org/drawingml/2006/picture">
                 <pic:pic xmlns:pic="http://schemas.openxmlformats.org/drawingml/2006/picture">
                   <pic:nvPicPr>
-                    <pic:cNvPr id="0" name="Picture 3"/>
+                    <pic:cNvPr id="0" name="Picture 1"/>
                     <pic:cNvPicPr>
                       <a:picLocks noChangeAspect="1" noChangeArrowheads="1"/>
                     </pic:cNvPicPr>
                   </pic:nvPicPr>
                   <pic:blipFill>
-                    <a:blip r:embed="rId10">
+                    <a:blip r:embed="rId11">
                       <a:extLst>
                         <a:ext uri="{28A0092B-C50C-407E-A947-70E740481C1C}">
                           <a14:useLocalDpi xmlns:a14="http://schemas.microsoft.com/office/drawing/2010/main" val="0"/>
@@ -1381,12 +1338,30 @@
           <w:lang w:val="es-MX"/>
         </w:rPr>
       </w:pPr>
-      <w:bookmarkStart w:id="2" w:name="_Toc41303048"/>
-      <w:r>
-        <w:rPr>
-          <w:lang w:val="es-MX"/>
-        </w:rPr>
-        <w:t>Descripción de comprar boleto</w:t>
+      <w:bookmarkStart w:id="2" w:name="_Toc41307985"/>
+      <w:r>
+        <w:rPr>
+          <w:lang w:val="es-MX"/>
+        </w:rPr>
+        <w:t xml:space="preserve">Descripción de </w:t>
+      </w:r>
+      <w:r>
+        <w:rPr>
+          <w:lang w:val="es-MX"/>
+        </w:rPr>
+        <w:t>“C</w:t>
+      </w:r>
+      <w:r>
+        <w:rPr>
+          <w:lang w:val="es-MX"/>
+        </w:rPr>
+        <w:t>omprar boleto</w:t>
+      </w:r>
+      <w:r>
+        <w:rPr>
+          <w:lang w:val="es-MX"/>
+        </w:rPr>
+        <w:t>”</w:t>
       </w:r>
       <w:bookmarkEnd w:id="2"/>
     </w:p>
@@ -1396,15 +1371,459 @@
           <w:lang w:val="es-MX"/>
         </w:rPr>
       </w:pPr>
+      <w:r>
+        <w:rPr>
+          <w:rStyle w:val="Strong"/>
+        </w:rPr>
+        <w:t>Nombre:</w:t>
+      </w:r>
+      <w:r>
+        <w:rPr>
+          <w:lang w:val="es-MX"/>
+        </w:rPr>
+        <w:t xml:space="preserve"> Comprar boleto</w:t>
+      </w:r>
     </w:p>
     <w:p>
       <w:pPr>
+        <w:rPr>
+          <w:rStyle w:val="Strong"/>
+        </w:rPr>
+      </w:pPr>
+      <w:r>
+        <w:rPr>
+          <w:rStyle w:val="Strong"/>
+        </w:rPr>
+        <w:t xml:space="preserve">Suposiciones: </w:t>
+      </w:r>
+    </w:p>
+    <w:p>
+      <w:pPr>
+        <w:pStyle w:val="ListParagraph"/>
+        <w:numPr>
+          <w:ilvl w:val="0"/>
+          <w:numId w:val="1"/>
+        </w:numPr>
+        <w:rPr>
+          <w:lang w:val="es-MX"/>
+        </w:rPr>
+      </w:pPr>
+      <w:r>
+        <w:rPr>
+          <w:lang w:val="es-MX"/>
+        </w:rPr>
+        <w:t xml:space="preserve">El usuario </w:t>
+      </w:r>
+      <w:r>
+        <w:rPr>
+          <w:lang w:val="es-MX"/>
+        </w:rPr>
+        <w:t>tiene un perfil ya creado</w:t>
+      </w:r>
+    </w:p>
+    <w:p>
+      <w:pPr>
+        <w:pStyle w:val="ListParagraph"/>
+        <w:numPr>
+          <w:ilvl w:val="0"/>
+          <w:numId w:val="1"/>
+        </w:numPr>
+        <w:rPr>
+          <w:lang w:val="es-MX"/>
+        </w:rPr>
+      </w:pPr>
+      <w:r>
+        <w:rPr>
+          <w:lang w:val="es-MX"/>
+        </w:rPr>
+        <w:t>Hay películas, salas, horarios y asientos</w:t>
+      </w:r>
+      <w:r>
+        <w:rPr>
+          <w:lang w:val="es-MX"/>
+        </w:rPr>
+        <w:t xml:space="preserve"> registrados</w:t>
+      </w:r>
+      <w:r>
+        <w:rPr>
+          <w:lang w:val="es-MX"/>
+        </w:rPr>
+        <w:t xml:space="preserve"> en la base de datos</w:t>
+      </w:r>
+    </w:p>
+    <w:p>
+      <w:pPr>
+        <w:pStyle w:val="ListParagraph"/>
+        <w:numPr>
+          <w:ilvl w:val="0"/>
+          <w:numId w:val="1"/>
+        </w:numPr>
+        <w:rPr>
+          <w:lang w:val="es-MX"/>
+        </w:rPr>
+      </w:pPr>
+      <w:r>
+        <w:rPr>
+          <w:lang w:val="es-MX"/>
+        </w:rPr>
+        <w:t>Hay asientos disponibles</w:t>
+      </w:r>
+    </w:p>
+    <w:p>
+      <w:pPr>
+        <w:rPr>
+          <w:rStyle w:val="Strong"/>
+        </w:rPr>
+      </w:pPr>
+      <w:r>
+        <w:rPr>
+          <w:rStyle w:val="Strong"/>
+        </w:rPr>
+        <w:t>Precondiciones:</w:t>
+      </w:r>
+    </w:p>
+    <w:p>
+      <w:pPr>
+        <w:pStyle w:val="ListParagraph"/>
+        <w:numPr>
+          <w:ilvl w:val="0"/>
+          <w:numId w:val="2"/>
+        </w:numPr>
+        <w:rPr>
+          <w:lang w:val="es-MX"/>
+        </w:rPr>
+      </w:pPr>
+      <w:r>
+        <w:rPr>
+          <w:lang w:val="es-MX"/>
+        </w:rPr>
+        <w:t>Existe</w:t>
+      </w:r>
+      <w:r>
+        <w:rPr>
+          <w:lang w:val="es-MX"/>
+        </w:rPr>
+        <w:t xml:space="preserve"> un horario de película vigente</w:t>
+      </w:r>
+    </w:p>
+    <w:p>
+      <w:pPr>
+        <w:pStyle w:val="ListParagraph"/>
+        <w:numPr>
+          <w:ilvl w:val="0"/>
+          <w:numId w:val="2"/>
+        </w:numPr>
+        <w:rPr>
+          <w:lang w:val="es-MX"/>
+        </w:rPr>
+      </w:pPr>
+      <w:r>
+        <w:rPr>
+          <w:lang w:val="es-MX"/>
+        </w:rPr>
+        <w:t>El usuario ha iniciado sesión</w:t>
+      </w:r>
+    </w:p>
+    <w:p>
+      <w:pPr>
+        <w:pStyle w:val="ListParagraph"/>
+        <w:numPr>
+          <w:ilvl w:val="0"/>
+          <w:numId w:val="2"/>
+        </w:numPr>
+        <w:rPr>
+          <w:lang w:val="es-MX"/>
+        </w:rPr>
+      </w:pPr>
+      <w:r>
+        <w:rPr>
+          <w:lang w:val="es-MX"/>
+        </w:rPr>
+        <w:t xml:space="preserve">El asiento en la sala </w:t>
+      </w:r>
+      <w:r>
+        <w:rPr>
+          <w:lang w:val="es-MX"/>
+        </w:rPr>
+        <w:t>está</w:t>
+      </w:r>
+      <w:r>
+        <w:rPr>
+          <w:lang w:val="es-MX"/>
+        </w:rPr>
+        <w:t xml:space="preserve"> disponible</w:t>
+      </w:r>
+    </w:p>
+    <w:p>
+      <w:pPr>
+        <w:rPr>
+          <w:rStyle w:val="Strong"/>
+        </w:rPr>
+      </w:pPr>
+      <w:r>
+        <w:rPr>
+          <w:rStyle w:val="Strong"/>
+        </w:rPr>
+        <w:lastRenderedPageBreak/>
+        <w:t>Inicio:</w:t>
+      </w:r>
+    </w:p>
+    <w:p>
+      <w:pPr>
+        <w:pStyle w:val="ListParagraph"/>
+        <w:numPr>
+          <w:ilvl w:val="0"/>
+          <w:numId w:val="3"/>
+        </w:numPr>
+        <w:rPr>
+          <w:lang w:val="es-MX"/>
+        </w:rPr>
+      </w:pPr>
+      <w:r>
+        <w:rPr>
+          <w:lang w:val="es-MX"/>
+        </w:rPr>
+        <w:t>Entrada: Selecciona la opción de comprar boletos</w:t>
+      </w:r>
+    </w:p>
+    <w:p>
+      <w:pPr>
+        <w:pStyle w:val="ListParagraph"/>
+        <w:numPr>
+          <w:ilvl w:val="0"/>
+          <w:numId w:val="3"/>
+        </w:numPr>
+        <w:rPr>
+          <w:lang w:val="es-MX"/>
+        </w:rPr>
+      </w:pPr>
+      <w:r>
+        <w:rPr>
+          <w:lang w:val="es-MX"/>
+        </w:rPr>
+        <w:t>Output: Muestra un Índice de funciones programadas para el día de hoy especificando el tipo de sala y el precio por entrada</w:t>
+      </w:r>
+    </w:p>
+    <w:p>
+      <w:pPr>
+        <w:rPr>
+          <w:rStyle w:val="Strong"/>
+        </w:rPr>
+      </w:pPr>
+      <w:r>
+        <w:rPr>
+          <w:rStyle w:val="Strong"/>
+        </w:rPr>
+        <w:t>Flujo de eventos:</w:t>
+      </w:r>
+    </w:p>
+    <w:p>
+      <w:pPr>
+        <w:pStyle w:val="ListParagraph"/>
+        <w:numPr>
+          <w:ilvl w:val="0"/>
+          <w:numId w:val="4"/>
+        </w:numPr>
+        <w:rPr>
+          <w:lang w:val="es-MX"/>
+        </w:rPr>
+      </w:pPr>
+      <w:r>
+        <w:rPr>
+          <w:lang w:val="es-MX"/>
+        </w:rPr>
+        <w:t>Usuario – Entrada: Selecciona una función de su preferencia</w:t>
+      </w:r>
+    </w:p>
+    <w:p>
+      <w:pPr>
+        <w:pStyle w:val="ListParagraph"/>
+        <w:numPr>
+          <w:ilvl w:val="0"/>
+          <w:numId w:val="4"/>
+        </w:numPr>
+        <w:rPr>
+          <w:lang w:val="es-MX"/>
+        </w:rPr>
+      </w:pPr>
+      <w:r>
+        <w:rPr>
+          <w:lang w:val="es-MX"/>
+        </w:rPr>
+        <w:t>Sistema – Salida: Despliega una lista de asientos, mostrando solo los que tienen la etiqueta “Disponible”</w:t>
+      </w:r>
+    </w:p>
+    <w:p>
+      <w:pPr>
+        <w:pStyle w:val="ListParagraph"/>
+        <w:numPr>
+          <w:ilvl w:val="0"/>
+          <w:numId w:val="4"/>
+        </w:numPr>
+        <w:rPr>
+          <w:lang w:val="es-MX"/>
+        </w:rPr>
+      </w:pPr>
+      <w:r>
+        <w:rPr>
+          <w:lang w:val="es-MX"/>
+        </w:rPr>
+        <w:t>Usuario – Entrada: Selecciona el asiento de su preferencia</w:t>
+      </w:r>
+    </w:p>
+    <w:p>
+      <w:pPr>
+        <w:pStyle w:val="ListParagraph"/>
+        <w:numPr>
+          <w:ilvl w:val="0"/>
+          <w:numId w:val="4"/>
+        </w:numPr>
+        <w:rPr>
+          <w:lang w:val="es-MX"/>
+        </w:rPr>
+      </w:pPr>
+      <w:r>
+        <w:rPr>
+          <w:lang w:val="es-MX"/>
+        </w:rPr>
+        <w:t xml:space="preserve">Sistema – Salida: </w:t>
+      </w:r>
+      <w:r>
+        <w:rPr>
+          <w:lang w:val="es-MX"/>
+        </w:rPr>
+        <w:t>Muestra en pantalla</w:t>
+      </w:r>
+      <w:r>
+        <w:rPr>
+          <w:lang w:val="es-MX"/>
+        </w:rPr>
+        <w:t xml:space="preserve"> que su reserva ha sido realizada con éxito y le muestra el detalle </w:t>
+      </w:r>
+      <w:r>
+        <w:rPr>
+          <w:lang w:val="es-MX"/>
+        </w:rPr>
+        <w:t>del</w:t>
+      </w:r>
+      <w:r>
+        <w:rPr>
+          <w:lang w:val="es-MX"/>
+        </w:rPr>
+        <w:t xml:space="preserve"> boleto </w:t>
+      </w:r>
+      <w:r>
+        <w:rPr>
+          <w:lang w:val="es-MX"/>
+        </w:rPr>
+        <w:t>junto con su precio</w:t>
+      </w:r>
+      <w:r>
+        <w:rPr>
+          <w:lang w:val="es-MX"/>
+        </w:rPr>
+        <w:t>.</w:t>
+      </w:r>
+    </w:p>
+    <w:p>
+      <w:pPr>
+        <w:rPr>
+          <w:rStyle w:val="Strong"/>
+        </w:rPr>
+      </w:pPr>
+      <w:r>
+        <w:rPr>
+          <w:rStyle w:val="Strong"/>
+        </w:rPr>
+        <w:t xml:space="preserve">Postcondiciones: </w:t>
+      </w:r>
+    </w:p>
+    <w:p>
+      <w:pPr>
+        <w:pStyle w:val="ListParagraph"/>
+        <w:numPr>
+          <w:ilvl w:val="0"/>
+          <w:numId w:val="5"/>
+        </w:numPr>
+        <w:rPr>
+          <w:lang w:val="es-MX"/>
+        </w:rPr>
+      </w:pPr>
+      <w:r>
+        <w:rPr>
+          <w:lang w:val="es-MX"/>
+        </w:rPr>
+        <w:t>Se registr</w:t>
+      </w:r>
+      <w:r>
+        <w:rPr>
+          <w:lang w:val="es-MX"/>
+        </w:rPr>
+        <w:t>a el</w:t>
+      </w:r>
+      <w:r>
+        <w:rPr>
+          <w:lang w:val="es-MX"/>
+        </w:rPr>
+        <w:t xml:space="preserve"> boleto comprado en la base de datos </w:t>
+      </w:r>
+    </w:p>
+    <w:p>
+      <w:pPr>
+        <w:pStyle w:val="ListParagraph"/>
+        <w:numPr>
+          <w:ilvl w:val="0"/>
+          <w:numId w:val="5"/>
+        </w:numPr>
+        <w:rPr>
+          <w:lang w:val="es-MX"/>
+        </w:rPr>
+      </w:pPr>
+      <w:r>
+        <w:rPr>
+          <w:lang w:val="es-MX"/>
+        </w:rPr>
+        <w:t>Se registra</w:t>
+      </w:r>
+      <w:r>
+        <w:rPr>
+          <w:lang w:val="es-MX"/>
+        </w:rPr>
+        <w:t xml:space="preserve"> la compra generada por el usuario</w:t>
+      </w:r>
+      <w:r>
+        <w:rPr>
+          <w:lang w:val="es-MX"/>
+        </w:rPr>
+        <w:t xml:space="preserve"> en la base de datos</w:t>
+      </w:r>
+    </w:p>
+    <w:p>
+      <w:pPr>
+        <w:pStyle w:val="ListParagraph"/>
+        <w:numPr>
+          <w:ilvl w:val="0"/>
+          <w:numId w:val="5"/>
+        </w:numPr>
+        <w:rPr>
+          <w:lang w:val="es-MX"/>
+        </w:rPr>
+      </w:pPr>
+      <w:r>
+        <w:rPr>
+          <w:lang w:val="es-MX"/>
+        </w:rPr>
+        <w:t>La base de datos se actualiza y actualiza los asientos ocupados</w:t>
+      </w:r>
+    </w:p>
+    <w:p>
+      <w:pPr>
         <w:pStyle w:val="Heading1"/>
         <w:rPr>
           <w:lang w:val="es-MX"/>
         </w:rPr>
       </w:pPr>
-      <w:bookmarkStart w:id="3" w:name="_Toc41303049"/>
+      <w:bookmarkStart w:id="3" w:name="_Toc41307986"/>
       <w:r>
         <w:rPr>
           <w:lang w:val="es-MX"/>
@@ -1419,10 +1838,82 @@
           <w:lang w:val="es-MX"/>
         </w:rPr>
       </w:pPr>
+      <w:r>
+        <w:rPr>
+          <w:lang w:val="es-MX"/>
+        </w:rPr>
+        <w:t xml:space="preserve">Se decidió hacer una relación de muchos a muchos en la tabla de boletos con el usuario y el asiento puesto que desde el asiento se puede acceder a la sala y de esta a </w:t>
+      </w:r>
+      <w:r>
+        <w:rPr>
+          <w:lang w:val="es-MX"/>
+        </w:rPr>
+        <w:t>la tabla funciones donde se encuentran</w:t>
+      </w:r>
+      <w:r>
+        <w:rPr>
+          <w:lang w:val="es-MX"/>
+        </w:rPr>
+        <w:t xml:space="preserve"> la película y el horario.</w:t>
+      </w:r>
+    </w:p>
+    <w:p>
+      <w:pPr>
+        <w:rPr>
+          <w:lang w:val="es-MX"/>
+        </w:rPr>
+      </w:pPr>
+      <w:r>
+        <w:rPr>
+          <w:noProof/>
+          <w:lang w:val="es-MX"/>
+        </w:rPr>
+        <w:drawing>
+          <wp:inline distT="0" distB="0" distL="0" distR="0" wp14:anchorId="230689C9" wp14:editId="07514A7D">
+            <wp:extent cx="5943241" cy="3728085"/>
+            <wp:effectExtent l="0" t="0" r="635" b="5715"/>
+            <wp:docPr id="2" name="Picture 2"/>
+            <wp:cNvGraphicFramePr>
+              <a:graphicFrameLocks xmlns:a="http://schemas.openxmlformats.org/drawingml/2006/main" noChangeAspect="1"/>
+            </wp:cNvGraphicFramePr>
+            <a:graphic xmlns:a="http://schemas.openxmlformats.org/drawingml/2006/main">
+              <a:graphicData uri="http://schemas.openxmlformats.org/drawingml/2006/picture">
+                <pic:pic xmlns:pic="http://schemas.openxmlformats.org/drawingml/2006/picture">
+                  <pic:nvPicPr>
+                    <pic:cNvPr id="2" name="Diagrama-Relacional-Boletos.png"/>
+                    <pic:cNvPicPr/>
+                  </pic:nvPicPr>
+                  <pic:blipFill>
+                    <a:blip r:embed="rId12">
+                      <a:extLst>
+                        <a:ext uri="{28A0092B-C50C-407E-A947-70E740481C1C}">
+                          <a14:useLocalDpi xmlns:a14="http://schemas.microsoft.com/office/drawing/2010/main" val="0"/>
+                        </a:ext>
+                      </a:extLst>
+                    </a:blip>
+                    <a:stretch>
+                      <a:fillRect/>
+                    </a:stretch>
+                  </pic:blipFill>
+                  <pic:spPr>
+                    <a:xfrm>
+                      <a:off x="0" y="0"/>
+                      <a:ext cx="5943241" cy="3728085"/>
+                    </a:xfrm>
+                    <a:prstGeom prst="rect">
+                      <a:avLst/>
+                    </a:prstGeom>
+                  </pic:spPr>
+                </pic:pic>
+              </a:graphicData>
+            </a:graphic>
+          </wp:inline>
+        </w:drawing>
+      </w:r>
     </w:p>
     <w:sectPr>
-      <w:headerReference w:type="default" r:id="rId11"/>
-      <w:footerReference w:type="default" r:id="rId12"/>
+      <w:headerReference w:type="default" r:id="rId13"/>
+      <w:footerReference w:type="default" r:id="rId14"/>
       <w:pgSz w:w="12240" w:h="15840"/>
       <w:pgMar w:top="1440" w:right="1440" w:bottom="1440" w:left="1440" w:header="720" w:footer="720" w:gutter="0"/>
       <w:pgNumType w:start="0"/>
@@ -1707,6 +2198,591 @@
     </w:pPr>
   </w:p>
 </w:hdr>
+</file>
+
+<file path=word/numbering.xml><?xml version="1.0" encoding="utf-8"?>
+<w:numbering xmlns:wpc="http://schemas.microsoft.com/office/word/2010/wordprocessingCanvas" xmlns:cx="http://schemas.microsoft.com/office/drawing/2014/chartex" xmlns:cx1="http://schemas.microsoft.com/office/drawing/2015/9/8/chartex" xmlns:cx2="http://schemas.microsoft.com/office/drawing/2015/10/21/chartex" xmlns:cx3="http://schemas.microsoft.com/office/drawing/2016/5/9/chartex" xmlns:cx4="http://schemas.microsoft.com/office/drawing/2016/5/10/chartex" xmlns:cx5="http://schemas.microsoft.com/office/drawing/2016/5/11/chartex" xmlns:cx6="http://schemas.microsoft.com/office/drawing/2016/5/12/chartex" xmlns:cx7="http://schemas.microsoft.com/office/drawing/2016/5/13/chartex" xmlns:cx8="http://schemas.microsoft.com/office/drawing/2016/5/14/chartex" xmlns:mc="http://schemas.openxmlformats.org/markup-compatibility/2006" xmlns:aink="http://schemas.microsoft.com/office/drawing/2016/ink" xmlns:am3d="http://schemas.microsoft.com/office/drawing/2017/model3d" xmlns:o="urn:schemas-microsoft-com:office:office" xmlns:r="http://schemas.openxmlformats.org/officeDocument/2006/relationships" xmlns:m="http://schemas.openxmlformats.org/officeDocument/2006/math" xmlns:v="urn:schemas-microsoft-com:vml" xmlns:wp14="http://schemas.microsoft.com/office/word/2010/wordprocessingDrawing" xmlns:wp="http://schemas.openxmlformats.org/drawingml/2006/wordprocessingDrawing" xmlns:w10="urn:schemas-microsoft-com:office:word" xmlns:w="http://schemas.openxmlformats.org/wordprocessingml/2006/main" xmlns:w14="http://schemas.microsoft.com/office/word/2010/wordml" xmlns:w15="http://schemas.microsoft.com/office/word/2012/wordml" xmlns:w16cex="http://schemas.microsoft.com/office/word/2018/wordml/cex" xmlns:w16cid="http://schemas.microsoft.com/office/word/2016/wordml/cid" xmlns:w16="http://schemas.microsoft.com/office/word/2018/wordml" xmlns:w16se="http://schemas.microsoft.com/office/word/2015/wordml/symex" xmlns:wpg="http://schemas.microsoft.com/office/word/2010/wordprocessingGroup" xmlns:wpi="http://schemas.microsoft.com/office/word/2010/wordprocessingInk" xmlns:wne="http://schemas.microsoft.com/office/word/2006/wordml" xmlns:wps="http://schemas.microsoft.com/office/word/2010/wordprocessingShape" mc:Ignorable="w14 w15 w16se w16cid w16 w16cex wp14">
+  <w:abstractNum w:abstractNumId="0" w15:restartNumberingAfterBreak="0">
+    <w:nsid w:val="218C3A5B"/>
+    <w:multiLevelType w:val="hybridMultilevel"/>
+    <w:tmpl w:val="06BEE352"/>
+    <w:lvl w:ilvl="0" w:tplc="04090001">
+      <w:start w:val="1"/>
+      <w:numFmt w:val="bullet"/>
+      <w:lvlText w:val=""/>
+      <w:lvlJc w:val="left"/>
+      <w:pPr>
+        <w:ind w:left="720" w:hanging="360"/>
+      </w:pPr>
+      <w:rPr>
+        <w:rFonts w:ascii="Symbol" w:hAnsi="Symbol" w:hint="default"/>
+      </w:rPr>
+    </w:lvl>
+    <w:lvl w:ilvl="1" w:tplc="04090003" w:tentative="1">
+      <w:start w:val="1"/>
+      <w:numFmt w:val="bullet"/>
+      <w:lvlText w:val="o"/>
+      <w:lvlJc w:val="left"/>
+      <w:pPr>
+        <w:ind w:left="1440" w:hanging="360"/>
+      </w:pPr>
+      <w:rPr>
+        <w:rFonts w:ascii="Courier New" w:hAnsi="Courier New" w:cs="Courier New" w:hint="default"/>
+      </w:rPr>
+    </w:lvl>
+    <w:lvl w:ilvl="2" w:tplc="04090005" w:tentative="1">
+      <w:start w:val="1"/>
+      <w:numFmt w:val="bullet"/>
+      <w:lvlText w:val=""/>
+      <w:lvlJc w:val="left"/>
+      <w:pPr>
+        <w:ind w:left="2160" w:hanging="360"/>
+      </w:pPr>
+      <w:rPr>
+        <w:rFonts w:ascii="Wingdings" w:hAnsi="Wingdings" w:hint="default"/>
+      </w:rPr>
+    </w:lvl>
+    <w:lvl w:ilvl="3" w:tplc="04090001" w:tentative="1">
+      <w:start w:val="1"/>
+      <w:numFmt w:val="bullet"/>
+      <w:lvlText w:val=""/>
+      <w:lvlJc w:val="left"/>
+      <w:pPr>
+        <w:ind w:left="2880" w:hanging="360"/>
+      </w:pPr>
+      <w:rPr>
+        <w:rFonts w:ascii="Symbol" w:hAnsi="Symbol" w:hint="default"/>
+      </w:rPr>
+    </w:lvl>
+    <w:lvl w:ilvl="4" w:tplc="04090003" w:tentative="1">
+      <w:start w:val="1"/>
+      <w:numFmt w:val="bullet"/>
+      <w:lvlText w:val="o"/>
+      <w:lvlJc w:val="left"/>
+      <w:pPr>
+        <w:ind w:left="3600" w:hanging="360"/>
+      </w:pPr>
+      <w:rPr>
+        <w:rFonts w:ascii="Courier New" w:hAnsi="Courier New" w:cs="Courier New" w:hint="default"/>
+      </w:rPr>
+    </w:lvl>
+    <w:lvl w:ilvl="5" w:tplc="04090005" w:tentative="1">
+      <w:start w:val="1"/>
+      <w:numFmt w:val="bullet"/>
+      <w:lvlText w:val=""/>
+      <w:lvlJc w:val="left"/>
+      <w:pPr>
+        <w:ind w:left="4320" w:hanging="360"/>
+      </w:pPr>
+      <w:rPr>
+        <w:rFonts w:ascii="Wingdings" w:hAnsi="Wingdings" w:hint="default"/>
+      </w:rPr>
+    </w:lvl>
+    <w:lvl w:ilvl="6" w:tplc="04090001" w:tentative="1">
+      <w:start w:val="1"/>
+      <w:numFmt w:val="bullet"/>
+      <w:lvlText w:val=""/>
+      <w:lvlJc w:val="left"/>
+      <w:pPr>
+        <w:ind w:left="5040" w:hanging="360"/>
+      </w:pPr>
+      <w:rPr>
+        <w:rFonts w:ascii="Symbol" w:hAnsi="Symbol" w:hint="default"/>
+      </w:rPr>
+    </w:lvl>
+    <w:lvl w:ilvl="7" w:tplc="04090003" w:tentative="1">
+      <w:start w:val="1"/>
+      <w:numFmt w:val="bullet"/>
+      <w:lvlText w:val="o"/>
+      <w:lvlJc w:val="left"/>
+      <w:pPr>
+        <w:ind w:left="5760" w:hanging="360"/>
+      </w:pPr>
+      <w:rPr>
+        <w:rFonts w:ascii="Courier New" w:hAnsi="Courier New" w:cs="Courier New" w:hint="default"/>
+      </w:rPr>
+    </w:lvl>
+    <w:lvl w:ilvl="8" w:tplc="04090005" w:tentative="1">
+      <w:start w:val="1"/>
+      <w:numFmt w:val="bullet"/>
+      <w:lvlText w:val=""/>
+      <w:lvlJc w:val="left"/>
+      <w:pPr>
+        <w:ind w:left="6480" w:hanging="360"/>
+      </w:pPr>
+      <w:rPr>
+        <w:rFonts w:ascii="Wingdings" w:hAnsi="Wingdings" w:hint="default"/>
+      </w:rPr>
+    </w:lvl>
+  </w:abstractNum>
+  <w:abstractNum w:abstractNumId="1" w15:restartNumberingAfterBreak="0">
+    <w:nsid w:val="30EF7910"/>
+    <w:multiLevelType w:val="hybridMultilevel"/>
+    <w:tmpl w:val="660A0E7C"/>
+    <w:lvl w:ilvl="0" w:tplc="04090001">
+      <w:start w:val="1"/>
+      <w:numFmt w:val="bullet"/>
+      <w:lvlText w:val=""/>
+      <w:lvlJc w:val="left"/>
+      <w:pPr>
+        <w:ind w:left="720" w:hanging="360"/>
+      </w:pPr>
+      <w:rPr>
+        <w:rFonts w:ascii="Symbol" w:hAnsi="Symbol" w:hint="default"/>
+      </w:rPr>
+    </w:lvl>
+    <w:lvl w:ilvl="1" w:tplc="04090003" w:tentative="1">
+      <w:start w:val="1"/>
+      <w:numFmt w:val="bullet"/>
+      <w:lvlText w:val="o"/>
+      <w:lvlJc w:val="left"/>
+      <w:pPr>
+        <w:ind w:left="1440" w:hanging="360"/>
+      </w:pPr>
+      <w:rPr>
+        <w:rFonts w:ascii="Courier New" w:hAnsi="Courier New" w:cs="Courier New" w:hint="default"/>
+      </w:rPr>
+    </w:lvl>
+    <w:lvl w:ilvl="2" w:tplc="04090005" w:tentative="1">
+      <w:start w:val="1"/>
+      <w:numFmt w:val="bullet"/>
+      <w:lvlText w:val=""/>
+      <w:lvlJc w:val="left"/>
+      <w:pPr>
+        <w:ind w:left="2160" w:hanging="360"/>
+      </w:pPr>
+      <w:rPr>
+        <w:rFonts w:ascii="Wingdings" w:hAnsi="Wingdings" w:hint="default"/>
+      </w:rPr>
+    </w:lvl>
+    <w:lvl w:ilvl="3" w:tplc="04090001" w:tentative="1">
+      <w:start w:val="1"/>
+      <w:numFmt w:val="bullet"/>
+      <w:lvlText w:val=""/>
+      <w:lvlJc w:val="left"/>
+      <w:pPr>
+        <w:ind w:left="2880" w:hanging="360"/>
+      </w:pPr>
+      <w:rPr>
+        <w:rFonts w:ascii="Symbol" w:hAnsi="Symbol" w:hint="default"/>
+      </w:rPr>
+    </w:lvl>
+    <w:lvl w:ilvl="4" w:tplc="04090003" w:tentative="1">
+      <w:start w:val="1"/>
+      <w:numFmt w:val="bullet"/>
+      <w:lvlText w:val="o"/>
+      <w:lvlJc w:val="left"/>
+      <w:pPr>
+        <w:ind w:left="3600" w:hanging="360"/>
+      </w:pPr>
+      <w:rPr>
+        <w:rFonts w:ascii="Courier New" w:hAnsi="Courier New" w:cs="Courier New" w:hint="default"/>
+      </w:rPr>
+    </w:lvl>
+    <w:lvl w:ilvl="5" w:tplc="04090005" w:tentative="1">
+      <w:start w:val="1"/>
+      <w:numFmt w:val="bullet"/>
+      <w:lvlText w:val=""/>
+      <w:lvlJc w:val="left"/>
+      <w:pPr>
+        <w:ind w:left="4320" w:hanging="360"/>
+      </w:pPr>
+      <w:rPr>
+        <w:rFonts w:ascii="Wingdings" w:hAnsi="Wingdings" w:hint="default"/>
+      </w:rPr>
+    </w:lvl>
+    <w:lvl w:ilvl="6" w:tplc="04090001" w:tentative="1">
+      <w:start w:val="1"/>
+      <w:numFmt w:val="bullet"/>
+      <w:lvlText w:val=""/>
+      <w:lvlJc w:val="left"/>
+      <w:pPr>
+        <w:ind w:left="5040" w:hanging="360"/>
+      </w:pPr>
+      <w:rPr>
+        <w:rFonts w:ascii="Symbol" w:hAnsi="Symbol" w:hint="default"/>
+      </w:rPr>
+    </w:lvl>
+    <w:lvl w:ilvl="7" w:tplc="04090003" w:tentative="1">
+      <w:start w:val="1"/>
+      <w:numFmt w:val="bullet"/>
+      <w:lvlText w:val="o"/>
+      <w:lvlJc w:val="left"/>
+      <w:pPr>
+        <w:ind w:left="5760" w:hanging="360"/>
+      </w:pPr>
+      <w:rPr>
+        <w:rFonts w:ascii="Courier New" w:hAnsi="Courier New" w:cs="Courier New" w:hint="default"/>
+      </w:rPr>
+    </w:lvl>
+    <w:lvl w:ilvl="8" w:tplc="04090005" w:tentative="1">
+      <w:start w:val="1"/>
+      <w:numFmt w:val="bullet"/>
+      <w:lvlText w:val=""/>
+      <w:lvlJc w:val="left"/>
+      <w:pPr>
+        <w:ind w:left="6480" w:hanging="360"/>
+      </w:pPr>
+      <w:rPr>
+        <w:rFonts w:ascii="Wingdings" w:hAnsi="Wingdings" w:hint="default"/>
+      </w:rPr>
+    </w:lvl>
+  </w:abstractNum>
+  <w:abstractNum w:abstractNumId="2" w15:restartNumberingAfterBreak="0">
+    <w:nsid w:val="3BF01FB5"/>
+    <w:multiLevelType w:val="hybridMultilevel"/>
+    <w:tmpl w:val="3AB80A48"/>
+    <w:lvl w:ilvl="0" w:tplc="04090001">
+      <w:start w:val="1"/>
+      <w:numFmt w:val="bullet"/>
+      <w:lvlText w:val=""/>
+      <w:lvlJc w:val="left"/>
+      <w:pPr>
+        <w:ind w:left="720" w:hanging="360"/>
+      </w:pPr>
+      <w:rPr>
+        <w:rFonts w:ascii="Symbol" w:hAnsi="Symbol" w:hint="default"/>
+      </w:rPr>
+    </w:lvl>
+    <w:lvl w:ilvl="1" w:tplc="04090003" w:tentative="1">
+      <w:start w:val="1"/>
+      <w:numFmt w:val="bullet"/>
+      <w:lvlText w:val="o"/>
+      <w:lvlJc w:val="left"/>
+      <w:pPr>
+        <w:ind w:left="1440" w:hanging="360"/>
+      </w:pPr>
+      <w:rPr>
+        <w:rFonts w:ascii="Courier New" w:hAnsi="Courier New" w:cs="Courier New" w:hint="default"/>
+      </w:rPr>
+    </w:lvl>
+    <w:lvl w:ilvl="2" w:tplc="04090005" w:tentative="1">
+      <w:start w:val="1"/>
+      <w:numFmt w:val="bullet"/>
+      <w:lvlText w:val=""/>
+      <w:lvlJc w:val="left"/>
+      <w:pPr>
+        <w:ind w:left="2160" w:hanging="360"/>
+      </w:pPr>
+      <w:rPr>
+        <w:rFonts w:ascii="Wingdings" w:hAnsi="Wingdings" w:hint="default"/>
+      </w:rPr>
+    </w:lvl>
+    <w:lvl w:ilvl="3" w:tplc="04090001" w:tentative="1">
+      <w:start w:val="1"/>
+      <w:numFmt w:val="bullet"/>
+      <w:lvlText w:val=""/>
+      <w:lvlJc w:val="left"/>
+      <w:pPr>
+        <w:ind w:left="2880" w:hanging="360"/>
+      </w:pPr>
+      <w:rPr>
+        <w:rFonts w:ascii="Symbol" w:hAnsi="Symbol" w:hint="default"/>
+      </w:rPr>
+    </w:lvl>
+    <w:lvl w:ilvl="4" w:tplc="04090003" w:tentative="1">
+      <w:start w:val="1"/>
+      <w:numFmt w:val="bullet"/>
+      <w:lvlText w:val="o"/>
+      <w:lvlJc w:val="left"/>
+      <w:pPr>
+        <w:ind w:left="3600" w:hanging="360"/>
+      </w:pPr>
+      <w:rPr>
+        <w:rFonts w:ascii="Courier New" w:hAnsi="Courier New" w:cs="Courier New" w:hint="default"/>
+      </w:rPr>
+    </w:lvl>
+    <w:lvl w:ilvl="5" w:tplc="04090005" w:tentative="1">
+      <w:start w:val="1"/>
+      <w:numFmt w:val="bullet"/>
+      <w:lvlText w:val=""/>
+      <w:lvlJc w:val="left"/>
+      <w:pPr>
+        <w:ind w:left="4320" w:hanging="360"/>
+      </w:pPr>
+      <w:rPr>
+        <w:rFonts w:ascii="Wingdings" w:hAnsi="Wingdings" w:hint="default"/>
+      </w:rPr>
+    </w:lvl>
+    <w:lvl w:ilvl="6" w:tplc="04090001" w:tentative="1">
+      <w:start w:val="1"/>
+      <w:numFmt w:val="bullet"/>
+      <w:lvlText w:val=""/>
+      <w:lvlJc w:val="left"/>
+      <w:pPr>
+        <w:ind w:left="5040" w:hanging="360"/>
+      </w:pPr>
+      <w:rPr>
+        <w:rFonts w:ascii="Symbol" w:hAnsi="Symbol" w:hint="default"/>
+      </w:rPr>
+    </w:lvl>
+    <w:lvl w:ilvl="7" w:tplc="04090003" w:tentative="1">
+      <w:start w:val="1"/>
+      <w:numFmt w:val="bullet"/>
+      <w:lvlText w:val="o"/>
+      <w:lvlJc w:val="left"/>
+      <w:pPr>
+        <w:ind w:left="5760" w:hanging="360"/>
+      </w:pPr>
+      <w:rPr>
+        <w:rFonts w:ascii="Courier New" w:hAnsi="Courier New" w:cs="Courier New" w:hint="default"/>
+      </w:rPr>
+    </w:lvl>
+    <w:lvl w:ilvl="8" w:tplc="04090005" w:tentative="1">
+      <w:start w:val="1"/>
+      <w:numFmt w:val="bullet"/>
+      <w:lvlText w:val=""/>
+      <w:lvlJc w:val="left"/>
+      <w:pPr>
+        <w:ind w:left="6480" w:hanging="360"/>
+      </w:pPr>
+      <w:rPr>
+        <w:rFonts w:ascii="Wingdings" w:hAnsi="Wingdings" w:hint="default"/>
+      </w:rPr>
+    </w:lvl>
+  </w:abstractNum>
+  <w:abstractNum w:abstractNumId="3" w15:restartNumberingAfterBreak="0">
+    <w:nsid w:val="55F30FDC"/>
+    <w:multiLevelType w:val="hybridMultilevel"/>
+    <w:tmpl w:val="36EA3A92"/>
+    <w:lvl w:ilvl="0" w:tplc="04090001">
+      <w:start w:val="1"/>
+      <w:numFmt w:val="bullet"/>
+      <w:lvlText w:val=""/>
+      <w:lvlJc w:val="left"/>
+      <w:pPr>
+        <w:ind w:left="720" w:hanging="360"/>
+      </w:pPr>
+      <w:rPr>
+        <w:rFonts w:ascii="Symbol" w:hAnsi="Symbol" w:hint="default"/>
+      </w:rPr>
+    </w:lvl>
+    <w:lvl w:ilvl="1" w:tplc="04090003" w:tentative="1">
+      <w:start w:val="1"/>
+      <w:numFmt w:val="bullet"/>
+      <w:lvlText w:val="o"/>
+      <w:lvlJc w:val="left"/>
+      <w:pPr>
+        <w:ind w:left="1440" w:hanging="360"/>
+      </w:pPr>
+      <w:rPr>
+        <w:rFonts w:ascii="Courier New" w:hAnsi="Courier New" w:cs="Courier New" w:hint="default"/>
+      </w:rPr>
+    </w:lvl>
+    <w:lvl w:ilvl="2" w:tplc="04090005" w:tentative="1">
+      <w:start w:val="1"/>
+      <w:numFmt w:val="bullet"/>
+      <w:lvlText w:val=""/>
+      <w:lvlJc w:val="left"/>
+      <w:pPr>
+        <w:ind w:left="2160" w:hanging="360"/>
+      </w:pPr>
+      <w:rPr>
+        <w:rFonts w:ascii="Wingdings" w:hAnsi="Wingdings" w:hint="default"/>
+      </w:rPr>
+    </w:lvl>
+    <w:lvl w:ilvl="3" w:tplc="04090001" w:tentative="1">
+      <w:start w:val="1"/>
+      <w:numFmt w:val="bullet"/>
+      <w:lvlText w:val=""/>
+      <w:lvlJc w:val="left"/>
+      <w:pPr>
+        <w:ind w:left="2880" w:hanging="360"/>
+      </w:pPr>
+      <w:rPr>
+        <w:rFonts w:ascii="Symbol" w:hAnsi="Symbol" w:hint="default"/>
+      </w:rPr>
+    </w:lvl>
+    <w:lvl w:ilvl="4" w:tplc="04090003" w:tentative="1">
+      <w:start w:val="1"/>
+      <w:numFmt w:val="bullet"/>
+      <w:lvlText w:val="o"/>
+      <w:lvlJc w:val="left"/>
+      <w:pPr>
+        <w:ind w:left="3600" w:hanging="360"/>
+      </w:pPr>
+      <w:rPr>
+        <w:rFonts w:ascii="Courier New" w:hAnsi="Courier New" w:cs="Courier New" w:hint="default"/>
+      </w:rPr>
+    </w:lvl>
+    <w:lvl w:ilvl="5" w:tplc="04090005" w:tentative="1">
+      <w:start w:val="1"/>
+      <w:numFmt w:val="bullet"/>
+      <w:lvlText w:val=""/>
+      <w:lvlJc w:val="left"/>
+      <w:pPr>
+        <w:ind w:left="4320" w:hanging="360"/>
+      </w:pPr>
+      <w:rPr>
+        <w:rFonts w:ascii="Wingdings" w:hAnsi="Wingdings" w:hint="default"/>
+      </w:rPr>
+    </w:lvl>
+    <w:lvl w:ilvl="6" w:tplc="04090001" w:tentative="1">
+      <w:start w:val="1"/>
+      <w:numFmt w:val="bullet"/>
+      <w:lvlText w:val=""/>
+      <w:lvlJc w:val="left"/>
+      <w:pPr>
+        <w:ind w:left="5040" w:hanging="360"/>
+      </w:pPr>
+      <w:rPr>
+        <w:rFonts w:ascii="Symbol" w:hAnsi="Symbol" w:hint="default"/>
+      </w:rPr>
+    </w:lvl>
+    <w:lvl w:ilvl="7" w:tplc="04090003" w:tentative="1">
+      <w:start w:val="1"/>
+      <w:numFmt w:val="bullet"/>
+      <w:lvlText w:val="o"/>
+      <w:lvlJc w:val="left"/>
+      <w:pPr>
+        <w:ind w:left="5760" w:hanging="360"/>
+      </w:pPr>
+      <w:rPr>
+        <w:rFonts w:ascii="Courier New" w:hAnsi="Courier New" w:cs="Courier New" w:hint="default"/>
+      </w:rPr>
+    </w:lvl>
+    <w:lvl w:ilvl="8" w:tplc="04090005" w:tentative="1">
+      <w:start w:val="1"/>
+      <w:numFmt w:val="bullet"/>
+      <w:lvlText w:val=""/>
+      <w:lvlJc w:val="left"/>
+      <w:pPr>
+        <w:ind w:left="6480" w:hanging="360"/>
+      </w:pPr>
+      <w:rPr>
+        <w:rFonts w:ascii="Wingdings" w:hAnsi="Wingdings" w:hint="default"/>
+      </w:rPr>
+    </w:lvl>
+  </w:abstractNum>
+  <w:abstractNum w:abstractNumId="4" w15:restartNumberingAfterBreak="0">
+    <w:nsid w:val="6AEB1054"/>
+    <w:multiLevelType w:val="hybridMultilevel"/>
+    <w:tmpl w:val="32428288"/>
+    <w:lvl w:ilvl="0" w:tplc="04090001">
+      <w:start w:val="1"/>
+      <w:numFmt w:val="bullet"/>
+      <w:lvlText w:val=""/>
+      <w:lvlJc w:val="left"/>
+      <w:pPr>
+        <w:ind w:left="720" w:hanging="360"/>
+      </w:pPr>
+      <w:rPr>
+        <w:rFonts w:ascii="Symbol" w:hAnsi="Symbol" w:hint="default"/>
+      </w:rPr>
+    </w:lvl>
+    <w:lvl w:ilvl="1" w:tplc="04090003" w:tentative="1">
+      <w:start w:val="1"/>
+      <w:numFmt w:val="bullet"/>
+      <w:lvlText w:val="o"/>
+      <w:lvlJc w:val="left"/>
+      <w:pPr>
+        <w:ind w:left="1440" w:hanging="360"/>
+      </w:pPr>
+      <w:rPr>
+        <w:rFonts w:ascii="Courier New" w:hAnsi="Courier New" w:cs="Courier New" w:hint="default"/>
+      </w:rPr>
+    </w:lvl>
+    <w:lvl w:ilvl="2" w:tplc="04090005" w:tentative="1">
+      <w:start w:val="1"/>
+      <w:numFmt w:val="bullet"/>
+      <w:lvlText w:val=""/>
+      <w:lvlJc w:val="left"/>
+      <w:pPr>
+        <w:ind w:left="2160" w:hanging="360"/>
+      </w:pPr>
+      <w:rPr>
+        <w:rFonts w:ascii="Wingdings" w:hAnsi="Wingdings" w:hint="default"/>
+      </w:rPr>
+    </w:lvl>
+    <w:lvl w:ilvl="3" w:tplc="04090001" w:tentative="1">
+      <w:start w:val="1"/>
+      <w:numFmt w:val="bullet"/>
+      <w:lvlText w:val=""/>
+      <w:lvlJc w:val="left"/>
+      <w:pPr>
+        <w:ind w:left="2880" w:hanging="360"/>
+      </w:pPr>
+      <w:rPr>
+        <w:rFonts w:ascii="Symbol" w:hAnsi="Symbol" w:hint="default"/>
+      </w:rPr>
+    </w:lvl>
+    <w:lvl w:ilvl="4" w:tplc="04090003" w:tentative="1">
+      <w:start w:val="1"/>
+      <w:numFmt w:val="bullet"/>
+      <w:lvlText w:val="o"/>
+      <w:lvlJc w:val="left"/>
+      <w:pPr>
+        <w:ind w:left="3600" w:hanging="360"/>
+      </w:pPr>
+      <w:rPr>
+        <w:rFonts w:ascii="Courier New" w:hAnsi="Courier New" w:cs="Courier New" w:hint="default"/>
+      </w:rPr>
+    </w:lvl>
+    <w:lvl w:ilvl="5" w:tplc="04090005" w:tentative="1">
+      <w:start w:val="1"/>
+      <w:numFmt w:val="bullet"/>
+      <w:lvlText w:val=""/>
+      <w:lvlJc w:val="left"/>
+      <w:pPr>
+        <w:ind w:left="4320" w:hanging="360"/>
+      </w:pPr>
+      <w:rPr>
+        <w:rFonts w:ascii="Wingdings" w:hAnsi="Wingdings" w:hint="default"/>
+      </w:rPr>
+    </w:lvl>
+    <w:lvl w:ilvl="6" w:tplc="04090001" w:tentative="1">
+      <w:start w:val="1"/>
+      <w:numFmt w:val="bullet"/>
+      <w:lvlText w:val=""/>
+      <w:lvlJc w:val="left"/>
+      <w:pPr>
+        <w:ind w:left="5040" w:hanging="360"/>
+      </w:pPr>
+      <w:rPr>
+        <w:rFonts w:ascii="Symbol" w:hAnsi="Symbol" w:hint="default"/>
+      </w:rPr>
+    </w:lvl>
+    <w:lvl w:ilvl="7" w:tplc="04090003" w:tentative="1">
+      <w:start w:val="1"/>
+      <w:numFmt w:val="bullet"/>
+      <w:lvlText w:val="o"/>
+      <w:lvlJc w:val="left"/>
+      <w:pPr>
+        <w:ind w:left="5760" w:hanging="360"/>
+      </w:pPr>
+      <w:rPr>
+        <w:rFonts w:ascii="Courier New" w:hAnsi="Courier New" w:cs="Courier New" w:hint="default"/>
+      </w:rPr>
+    </w:lvl>
+    <w:lvl w:ilvl="8" w:tplc="04090005" w:tentative="1">
+      <w:start w:val="1"/>
+      <w:numFmt w:val="bullet"/>
+      <w:lvlText w:val=""/>
+      <w:lvlJc w:val="left"/>
+      <w:pPr>
+        <w:ind w:left="6480" w:hanging="360"/>
+      </w:pPr>
+      <w:rPr>
+        <w:rFonts w:ascii="Wingdings" w:hAnsi="Wingdings" w:hint="default"/>
+      </w:rPr>
+    </w:lvl>
+  </w:abstractNum>
+  <w:num w:numId="1">
+    <w:abstractNumId w:val="1"/>
+  </w:num>
+  <w:num w:numId="2">
+    <w:abstractNumId w:val="0"/>
+  </w:num>
+  <w:num w:numId="3">
+    <w:abstractNumId w:val="2"/>
+  </w:num>
+  <w:num w:numId="4">
+    <w:abstractNumId w:val="4"/>
+  </w:num>
+  <w:num w:numId="5">
+    <w:abstractNumId w:val="3"/>
+  </w:num>
+</w:numbering>
 </file>
 
 <file path=word/styles.xml><?xml version="1.0" encoding="utf-8"?>
@@ -2377,6 +3453,29 @@
       <w:ind w:left="220"/>
     </w:pPr>
   </w:style>
+  <w:style w:type="paragraph" w:styleId="ListParagraph">
+    <w:name w:val="List Paragraph"/>
+    <w:basedOn w:val="Normal"/>
+    <w:uiPriority w:val="34"/>
+    <w:qFormat/>
+    <w:rsid w:val="00682187"/>
+    <w:pPr>
+      <w:ind w:left="720"/>
+      <w:contextualSpacing/>
+    </w:pPr>
+  </w:style>
+  <w:style w:type="character" w:styleId="Strong">
+    <w:name w:val="Strong"/>
+    <w:basedOn w:val="DefaultParagraphFont"/>
+    <w:uiPriority w:val="22"/>
+    <w:qFormat/>
+    <w:rsid w:val="004C6424"/>
+    <w:rPr>
+      <w:b/>
+      <w:bCs/>
+      <w:lang w:val="es-MX"/>
+    </w:rPr>
+  </w:style>
 </w:styles>
 </file>
 
@@ -2449,12 +3548,12 @@
 
 <file path=word/glossary/fontTable.xml><?xml version="1.0" encoding="utf-8"?>
 <w:fonts xmlns:mc="http://schemas.openxmlformats.org/markup-compatibility/2006" xmlns:r="http://schemas.openxmlformats.org/officeDocument/2006/relationships" xmlns:w="http://schemas.openxmlformats.org/wordprocessingml/2006/main" xmlns:w14="http://schemas.microsoft.com/office/word/2010/wordml" xmlns:w15="http://schemas.microsoft.com/office/word/2012/wordml" xmlns:w16cex="http://schemas.microsoft.com/office/word/2018/wordml/cex" xmlns:w16cid="http://schemas.microsoft.com/office/word/2016/wordml/cid" xmlns:w16="http://schemas.microsoft.com/office/word/2018/wordml" xmlns:w16se="http://schemas.microsoft.com/office/word/2015/wordml/symex" mc:Ignorable="w14 w15 w16se w16cid w16 w16cex">
-  <w:font w:name="Century Gothic">
-    <w:panose1 w:val="020B0502020202020204"/>
-    <w:charset w:val="00"/>
-    <w:family w:val="swiss"/>
+  <w:font w:name="Symbol">
+    <w:panose1 w:val="05050102010706020507"/>
+    <w:charset w:val="02"/>
+    <w:family w:val="roman"/>
     <w:pitch w:val="variable"/>
-    <w:sig w:usb0="00000287" w:usb1="00000000" w:usb2="00000000" w:usb3="00000000" w:csb0="0000009F" w:csb1="00000000"/>
+    <w:sig w:usb0="00000000" w:usb1="10000000" w:usb2="00000000" w:usb3="00000000" w:csb0="80000000" w:csb1="00000000"/>
   </w:font>
   <w:font w:name="Times New Roman">
     <w:panose1 w:val="02020603050405020304"/>
@@ -2462,6 +3561,27 @@
     <w:family w:val="roman"/>
     <w:pitch w:val="variable"/>
     <w:sig w:usb0="E0002EFF" w:usb1="C000785B" w:usb2="00000009" w:usb3="00000000" w:csb0="000001FF" w:csb1="00000000"/>
+  </w:font>
+  <w:font w:name="Courier New">
+    <w:panose1 w:val="02070309020205020404"/>
+    <w:charset w:val="00"/>
+    <w:family w:val="modern"/>
+    <w:pitch w:val="fixed"/>
+    <w:sig w:usb0="E0002EFF" w:usb1="C0007843" w:usb2="00000009" w:usb3="00000000" w:csb0="000001FF" w:csb1="00000000"/>
+  </w:font>
+  <w:font w:name="Wingdings">
+    <w:panose1 w:val="05000000000000000000"/>
+    <w:charset w:val="02"/>
+    <w:family w:val="auto"/>
+    <w:pitch w:val="variable"/>
+    <w:sig w:usb0="00000000" w:usb1="10000000" w:usb2="00000000" w:usb3="00000000" w:csb0="80000000" w:csb1="00000000"/>
+  </w:font>
+  <w:font w:name="Century Gothic">
+    <w:panose1 w:val="020B0502020202020204"/>
+    <w:charset w:val="00"/>
+    <w:family w:val="swiss"/>
+    <w:pitch w:val="variable"/>
+    <w:sig w:usb0="00000287" w:usb1="00000000" w:usb2="00000000" w:usb3="00000000" w:csb0="0000009F" w:csb1="00000000"/>
   </w:font>
   <w:font w:name="Consolas">
     <w:panose1 w:val="020B0609020204030204"/>
@@ -2503,6 +3623,9 @@
   </w:compat>
   <w:rsids>
     <w:rsidRoot w:val="008F2BF3"/>
+    <w:rsid w:val="000D1939"/>
+    <w:rsid w:val="001D035D"/>
+    <w:rsid w:val="0058176A"/>
     <w:rsid w:val="006505FC"/>
     <w:rsid w:val="006904CF"/>
     <w:rsid w:val="008F2BF3"/>
@@ -3269,7 +4392,7 @@
 </file>
 
 <file path=customXml/itemProps2.xml><?xml version="1.0" encoding="utf-8"?>
-<ds:datastoreItem xmlns:ds="http://schemas.openxmlformats.org/officeDocument/2006/customXml" ds:itemID="{5B5B1D91-30B8-4F04-A522-2953BE47B32E}">
+<ds:datastoreItem xmlns:ds="http://schemas.openxmlformats.org/officeDocument/2006/customXml" ds:itemID="{186C101F-704A-41AB-B548-0DFB5ECC5882}">
   <ds:schemaRefs>
     <ds:schemaRef ds:uri="http://schemas.openxmlformats.org/officeDocument/2006/bibliography"/>
   </ds:schemaRefs>

</xml_diff>

<commit_message>
Primera parte de la implementacion del sub sistema de peliculas
</commit_message>
<xml_diff>
--- a/practice.docx
+++ b/practice.docx
@@ -1155,7 +1155,19 @@
         <w:rPr>
           <w:lang w:val="es-MX"/>
         </w:rPr>
-        <w:t>Se tiene pensado tomar como base las partes del sistema de biblioteca de películas que solo incluya las operaciones de películas y sus tablas derivadas, el administrador es una tabla aislada puesto que su información no se encuentra relacionada con ninguno de los otros módulos. En cuanto al usuario, su información solo se encuentra relacionada con el modulo de boletos puesto que cada boleto se relaciona con el usuario que lo compro</w:t>
+        <w:t xml:space="preserve">Se tiene pensado tomar como base las partes del sistema de biblioteca de películas que solo incluya las operaciones de películas y sus tablas derivadas, el administrador es una tabla aislada puesto que su información no se encuentra relacionada con ninguno de los otros módulos. En cuanto al usuario, su información solo se encuentra relacionada con el </w:t>
+      </w:r>
+      <w:r>
+        <w:rPr>
+          <w:lang w:val="es-MX"/>
+        </w:rPr>
+        <w:t>módulo</w:t>
+      </w:r>
+      <w:r>
+        <w:rPr>
+          <w:lang w:val="es-MX"/>
+        </w:rPr>
+        <w:t xml:space="preserve"> de boletos puesto que cada boleto se relaciona con el usuario que lo compro</w:t>
       </w:r>
       <w:r>
         <w:rPr>
@@ -3631,6 +3643,7 @@
     <w:rsid w:val="008F2BF3"/>
     <w:rsid w:val="00CD13DC"/>
     <w:rsid w:val="00DB1DFF"/>
+    <w:rsid w:val="00DC01C9"/>
     <w:rsid w:val="00E76078"/>
   </w:rsids>
   <m:mathPr>
@@ -4392,7 +4405,7 @@
 </file>
 
 <file path=customXml/itemProps2.xml><?xml version="1.0" encoding="utf-8"?>
-<ds:datastoreItem xmlns:ds="http://schemas.openxmlformats.org/officeDocument/2006/customXml" ds:itemID="{186C101F-704A-41AB-B548-0DFB5ECC5882}">
+<ds:datastoreItem xmlns:ds="http://schemas.openxmlformats.org/officeDocument/2006/customXml" ds:itemID="{587FDD01-D9D0-4677-BB7A-83FDB823290E}">
   <ds:schemaRefs>
     <ds:schemaRef ds:uri="http://schemas.openxmlformats.org/officeDocument/2006/bibliography"/>
   </ds:schemaRefs>

</xml_diff>

<commit_message>
Se han agregado casi todas las funciones para el usuario, solo falta la compra del boleto
</commit_message>
<xml_diff>
--- a/practice.docx
+++ b/practice.docx
@@ -1881,9 +1881,9 @@
           <w:lang w:val="es-MX"/>
         </w:rPr>
         <w:drawing>
-          <wp:inline distT="0" distB="0" distL="0" distR="0" wp14:anchorId="230689C9" wp14:editId="07514A7D">
-            <wp:extent cx="5943241" cy="3728085"/>
-            <wp:effectExtent l="0" t="0" r="635" b="5715"/>
+          <wp:inline distT="0" distB="0" distL="0" distR="0" wp14:anchorId="230689C9" wp14:editId="5578A806">
+            <wp:extent cx="5943241" cy="3728084"/>
+            <wp:effectExtent l="0" t="0" r="635" b="6350"/>
             <wp:docPr id="2" name="Picture 2"/>
             <wp:cNvGraphicFramePr>
               <a:graphicFrameLocks xmlns:a="http://schemas.openxmlformats.org/drawingml/2006/main" noChangeAspect="1"/>
@@ -1910,7 +1910,7 @@
                   <pic:spPr>
                     <a:xfrm>
                       <a:off x="0" y="0"/>
-                      <a:ext cx="5943241" cy="3728085"/>
+                      <a:ext cx="5943241" cy="3728084"/>
                     </a:xfrm>
                     <a:prstGeom prst="rect">
                       <a:avLst/>
@@ -3637,9 +3637,11 @@
     <w:rsidRoot w:val="008F2BF3"/>
     <w:rsid w:val="000D1939"/>
     <w:rsid w:val="001D035D"/>
+    <w:rsid w:val="002C5AE4"/>
     <w:rsid w:val="0058176A"/>
     <w:rsid w:val="006505FC"/>
     <w:rsid w:val="006904CF"/>
+    <w:rsid w:val="00733946"/>
     <w:rsid w:val="008F2BF3"/>
     <w:rsid w:val="00C90489"/>
     <w:rsid w:val="00CD13DC"/>
@@ -4406,7 +4408,7 @@
 </file>
 
 <file path=customXml/itemProps2.xml><?xml version="1.0" encoding="utf-8"?>
-<ds:datastoreItem xmlns:ds="http://schemas.openxmlformats.org/officeDocument/2006/customXml" ds:itemID="{940A0111-1B7B-415D-9B65-E8DE5B5BBD7E}">
+<ds:datastoreItem xmlns:ds="http://schemas.openxmlformats.org/officeDocument/2006/customXml" ds:itemID="{AA5BC2AE-7A2E-473B-8E88-DA384F9BE8B1}">
   <ds:schemaRefs>
     <ds:schemaRef ds:uri="http://schemas.openxmlformats.org/officeDocument/2006/bibliography"/>
   </ds:schemaRefs>

</xml_diff>